<commit_message>
update 9/9/2025 8:48 PM
</commit_message>
<xml_diff>
--- a/Documents/Baocao/Báo cáo hàng tuần.docx
+++ b/Documents/Baocao/Báo cáo hàng tuần.docx
@@ -4,225 +4,296 @@
   <w:body>
     <w:p>
       <w:r>
-        <w:t># Báo cáo hàng tuần (Tuần 1 - Tuần 10)</w:t>
-      </w:r>
-    </w:p>
-    <w:p/>
-    <w:p>
-      <w:r>
-        <w:t>## Tuần 1</w:t>
-      </w:r>
-    </w:p>
-    <w:p>
-      <w:r>
-        <w:t>- Phân tích yêu cầu đề tài, tìm hiểu nghiệp vụ bài toán.</w:t>
-      </w:r>
-    </w:p>
-    <w:p>
-      <w:r>
-        <w:t>- Lập nhóm, phân chia công việc, tạo repository trên GitHub.</w:t>
-      </w:r>
-    </w:p>
-    <w:p>
-      <w:r>
-        <w:t>- Khởi tạo dự án, chuẩn bị các tài liệu ban đầu.</w:t>
-      </w:r>
-    </w:p>
-    <w:p/>
-    <w:p>
-      <w:r>
-        <w:t>## Tuần 2</w:t>
-      </w:r>
-    </w:p>
-    <w:p>
-      <w:r>
-        <w:t>- Thiết kế sơ bộ sơ đồ use-case, xác định các chức năng chính của hệ thống.</w:t>
-      </w:r>
-    </w:p>
-    <w:p>
-      <w:r>
-        <w:t>- Thảo luận và thống nhất công nghệ sử dụng (ngôn ngữ lập trình, framework, CSDL).</w:t>
-      </w:r>
-    </w:p>
-    <w:p>
-      <w:r>
-        <w:t>- Bắt đầu xây dựng sơ đồ ERD cho cơ sở dữ liệu.</w:t>
-      </w:r>
-    </w:p>
-    <w:p/>
-    <w:p>
-      <w:r>
-        <w:t>## Tuần 3</w:t>
-      </w:r>
-    </w:p>
-    <w:p>
-      <w:r>
-        <w:t>- Hoàn thiện sơ đồ ERD, xác định các bảng và mối quan hệ.</w:t>
-      </w:r>
-    </w:p>
-    <w:p>
-      <w:r>
-        <w:t>- Thiết kế giao diện người dùng (UI) bản nháp.</w:t>
-      </w:r>
-    </w:p>
+        <w:t xml:space="preserve"># Báo cáo Tiến Độ Hàng Tuần (Tuần 1 - Tuần 10)  </w:t>
+      </w:r>
+    </w:p>
+    <w:p>
+      <w:r>
+        <w:t xml:space="preserve">**Dự </w:t>
+      </w:r>
+      <w:proofErr w:type="gramStart"/>
+      <w:r>
+        <w:t>án:*</w:t>
+      </w:r>
+      <w:proofErr w:type="gramEnd"/>
+      <w:r>
+        <w:t xml:space="preserve">* PTTKPM25-26_N05_Nhom-11-  </w:t>
+      </w:r>
+    </w:p>
+    <w:p>
+      <w:r>
+        <w:t>**</w:t>
+      </w:r>
+      <w:proofErr w:type="gramStart"/>
+      <w:r>
+        <w:t>Repository:*</w:t>
+      </w:r>
+      <w:proofErr w:type="gramEnd"/>
+      <w:r>
+        <w:t xml:space="preserve">* [nminduo2k5/PTTKPM25-26_N05_Nhom-11-](https://github.com/nminduo2k5/PTTKPM25-26_N05_Nhom-11-)  </w:t>
+      </w:r>
+    </w:p>
+    <w:p>
+      <w:r>
+        <w:t xml:space="preserve">**Ngôn ngữ </w:t>
+      </w:r>
+      <w:proofErr w:type="gramStart"/>
+      <w:r>
+        <w:t>chính:*</w:t>
+      </w:r>
+      <w:proofErr w:type="gramEnd"/>
+      <w:r>
+        <w:t>* Python, JavaScript, CSS, HTML</w:t>
+      </w:r>
+    </w:p>
+    <w:p/>
+    <w:p>
+      <w:r>
+        <w:t>---</w:t>
+      </w:r>
+    </w:p>
+    <w:p/>
+    <w:p>
+      <w:r>
+        <w:t>## Tuần 1 (Khởi động dự án)</w:t>
+      </w:r>
+    </w:p>
+    <w:p>
+      <w:r>
+        <w:t>- Phân tích yêu cầu đề tài, xác định phạm vi nghiệp vụ hệ thống.</w:t>
+      </w:r>
+    </w:p>
+    <w:p>
+      <w:r>
+        <w:t>- Thành lập nhóm, phân chia vai trò và công việc cho các thành viên.</w:t>
+      </w:r>
+    </w:p>
+    <w:p>
+      <w:r>
+        <w:t>- Tạo repository trên GitHub, thiết lập các file quản lý dự án ban đầu (README, LICENSE</w:t>
+      </w:r>
+      <w:proofErr w:type="gramStart"/>
+      <w:r>
+        <w:t>, .gitignore</w:t>
+      </w:r>
+      <w:proofErr w:type="gramEnd"/>
+      <w:r>
+        <w:t>).</w:t>
+      </w:r>
+    </w:p>
+    <w:p>
+      <w:r>
+        <w:t>- Thống nhất thời gian làm việc nhóm, phương pháp trao đổi thông tin.</w:t>
+      </w:r>
+    </w:p>
+    <w:p/>
+    <w:p>
+      <w:r>
+        <w:t>## Tuần 2 (Thiết kế tổng quan)</w:t>
+      </w:r>
+    </w:p>
+    <w:p>
+      <w:r>
+        <w:t>- Thiết kế sơ bộ sơ đồ Use-case, xác định các chức năng chính của hệ thống.</w:t>
+      </w:r>
+    </w:p>
+    <w:p>
+      <w:r>
+        <w:t>- Thảo luận và lựa chọn công nghệ phù hợ</w:t>
+      </w:r>
+      <w:r>
+        <w:t xml:space="preserve">p: Python </w:t>
+      </w:r>
+      <w:r>
+        <w:t>cho xử lý nghiệp vụ; JavaScript, HTML, CSS cho giao diện.</w:t>
+      </w:r>
+    </w:p>
+    <w:p>
+      <w:r>
+        <w:t>- Bắt đầu xây dựng sơ đồ ERD (Entity Relationship Diagram) cho cơ sở dữ liệu.</w:t>
+      </w:r>
+    </w:p>
+    <w:p/>
+    <w:p>
+      <w:r>
+        <w:t>## Tuần 3 (Triển khai thiết kế chi tiết)</w:t>
+      </w:r>
+    </w:p>
+    <w:p>
+      <w:r>
+        <w:t>- Hoàn thiện sơ đồ ERD, xác định các bảng, trường và mối quan hệ.</w:t>
+      </w:r>
+    </w:p>
+    <w:p>
+      <w:r>
+        <w:t>- Phân tích chi tiết các chức năng nghiệp vụ, lên kế hoạch phát triển từng module.</w:t>
+      </w:r>
+    </w:p>
+    <w:p>
+      <w:r>
+        <w:t>- Thiết kế bản nháp giao diện người dùng (UI) với các chức năng cơ bản.</w:t>
+      </w:r>
+    </w:p>
+    <w:p/>
+    <w:p>
+      <w:r>
+        <w:lastRenderedPageBreak/>
+        <w:t>## Tuần 4 (Phát triển chức năng nền tảng)</w:t>
+      </w:r>
+    </w:p>
+    <w:p>
+      <w:r>
+        <w:t>- Cài đặt các chức năng nền tảng</w:t>
+      </w:r>
+    </w:p>
+    <w:p>
+      <w:r>
+        <w:t>- Tạo database mẫu, thực hiện kết nối database với ứng dụng Python.</w:t>
+      </w:r>
+    </w:p>
+    <w:p>
+      <w:r>
+        <w:t>- Kiểm thử các chức năng vừa xây dựng, ghi nhận vấn đề phát sinh.</w:t>
+      </w:r>
+    </w:p>
+    <w:p/>
+    <w:p>
+      <w:r>
+        <w:t>## Tuần 5 (Xây dựng chức năng quản lý dữ liệu)</w:t>
+      </w:r>
+    </w:p>
+    <w:p>
+      <w:r>
+        <w:t xml:space="preserve">- Phát triển các chức năng quản lý (thêm, sửa, xóa) cho 1-2 bảng dữ liệu chính </w:t>
+      </w:r>
+    </w:p>
+    <w:p>
+      <w:r>
+        <w:t>- Tiếp tục hoàn thiện giao diện người dùng, tăng tính trực quan.</w:t>
+      </w:r>
+    </w:p>
+    <w:p>
+      <w:r>
+        <w:t>- Tiến hành kiểm thử và sửa lỗi cho các chức năng vừa hoàn thành.</w:t>
+      </w:r>
+    </w:p>
+    <w:p/>
+    <w:p>
+      <w:r>
+        <w:t>## Tuần 6 (Mở rộng chức năng &amp; tối ưu hóa)</w:t>
+      </w:r>
+    </w:p>
+    <w:p>
+      <w:r>
+        <w:t>- Bổ sung chức năng cho các module còn lại theo ERD đã thiết kế.</w:t>
+      </w:r>
+    </w:p>
+    <w:p>
+      <w:r>
+        <w:t>- Tối ưu hóa giao diện, đảm bảo sự thân thiện với người dùng (responsive, dễ sử dụng).</w:t>
+      </w:r>
+    </w:p>
+    <w:p>
+      <w:r>
+        <w:t>- Sửa lỗi và cải thiện hiệu suất hệ thống thông qua test thực tế.</w:t>
+      </w:r>
+    </w:p>
+    <w:p/>
+    <w:p>
+      <w:r>
+        <w:t>## Tuần 7 (Hoàn thiện chức năng nâng cao)</w:t>
+      </w:r>
+    </w:p>
+    <w:p>
+      <w:r>
+        <w:t>- Triển khai các chức năng nâng cao theo yêu cầu đề tài (ví dụ: thống kê, báo cáo, tìm kiếm nâng cao).</w:t>
+      </w:r>
+    </w:p>
+    <w:p>
+      <w:r>
+        <w:t>- Kiểm thử toàn bộ hệ thống, ghi nhận và xử lý các lỗi phát hiện trong quá trình test.</w:t>
+      </w:r>
+    </w:p>
+    <w:p>
+      <w:r>
+        <w:t>- Chuẩn hóa lại codebase, đảm bảo tuân thủ best practices của Python và các ngôn ngữ sử dụng.</w:t>
+      </w:r>
+    </w:p>
+    <w:p/>
+    <w:p>
+      <w:r>
+        <w:t>## Tuần 8 (Tài liệu hóa &amp; chuẩn hóa)</w:t>
+      </w:r>
+    </w:p>
+    <w:p>
+      <w:r>
+        <w:t>- Viết tài liệu hướng dẫn sử dụng (User Manual) và tài liệu kỹ thuật hệ thống (Technical Document).</w:t>
+      </w:r>
+    </w:p>
+    <w:p>
+      <w:r>
+        <w:lastRenderedPageBreak/>
+        <w:t>- Chuẩn hóa lại source code, cập nhật repository đầy đủ lên GitHub (commit message rõ ràng, cấu trúc thư mục hợp lý).</w:t>
+      </w:r>
+    </w:p>
+    <w:p>
+      <w:r>
+        <w:t>- Chuẩn bị báo cáo tiến độ cho giảng viên, hoàn thiện các phần tài liệu còn thiếu.</w:t>
+      </w:r>
+    </w:p>
+    <w:p/>
+    <w:p>
+      <w:r>
+        <w:t>## Tuần 9 (Kiểm thử cuối &amp; chuẩn bị trình bày)</w:t>
+      </w:r>
+    </w:p>
+    <w:p>
+      <w:r>
+        <w:t>- Tổng hợp ý kiến đóng góp từ các thành viên, giảng viên, chỉnh sửa hệ thống theo phản hồi.</w:t>
+      </w:r>
+    </w:p>
+    <w:p>
+      <w:r>
+        <w:t>- Kiểm thử lại toàn bộ hệ thống, rà soát lỗi lần cuối và xác nhận các chức năng đã hoàn chỉnh.</w:t>
+      </w:r>
+    </w:p>
+    <w:p>
+      <w:r>
+        <w:t>- Bắt đầu xây dựng slide thuyết trình, demo sản phẩm thực tế.</w:t>
+      </w:r>
+    </w:p>
+    <w:p/>
+    <w:p>
+      <w:r>
+        <w:t>## Tuần 10 (Hoàn thiện &amp; bàn giao)</w:t>
+      </w:r>
+    </w:p>
+    <w:p>
+      <w:r>
+        <w:t>- Hoàn thiện báo cáo cuối kỳ, slide trình bày, video demo (nếu có).</w:t>
+      </w:r>
+    </w:p>
+    <w:p>
+      <w:r>
+        <w:t>- Tổng duyệt thuyết trình, luyện tập demo sản phẩm trước khi nộp.</w:t>
+      </w:r>
+    </w:p>
+    <w:p>
+      <w:r>
+        <w:t>- Đóng dự án trên GitHub, bàn giao sản phẩm và tài liệu cho giảng viên đúng thời hạn.</w:t>
+      </w:r>
+    </w:p>
+    <w:p/>
+    <w:p>
+      <w:r>
+        <w:t>---</w:t>
+      </w:r>
+    </w:p>
+    <w:p/>
     <w:p>
       <w:bookmarkStart w:id="0" w:name="_GoBack"/>
       <w:bookmarkEnd w:id="0"/>
     </w:p>
-    <w:p>
-      <w:r>
-        <w:t>## Tuần 4</w:t>
-      </w:r>
-    </w:p>
-    <w:p>
-      <w:r>
-        <w:t>- Cài đặt các chức năng cơ bản (đăng nhập, đăng xuất, đăng ký).</w:t>
-      </w:r>
-    </w:p>
-    <w:p>
-      <w:r>
-        <w:t>- Tạo database mẫu và kết nối database với ứng dụng.</w:t>
-      </w:r>
-    </w:p>
-    <w:p>
-      <w:r>
-        <w:t>- Thảo luận về các vấn đề gặp phải trong triển khai ban đầu.</w:t>
-      </w:r>
-    </w:p>
-    <w:p/>
-    <w:p>
-      <w:r>
-        <w:t>## Tuần 5</w:t>
-      </w:r>
-    </w:p>
-    <w:p>
-      <w:r>
-        <w:t>- Xây dựng các chức năng quản lý (thêm, sửa, xóa) cho 1-2 bảng dữ liệu chính.</w:t>
-      </w:r>
-    </w:p>
-    <w:p>
-      <w:r>
-        <w:t>- Phát triển tiếp giao diện người dùng.</w:t>
-      </w:r>
-    </w:p>
-    <w:p>
-      <w:r>
-        <w:t>- Kiểm thử các chức năng vừa hoàn thành.</w:t>
-      </w:r>
-    </w:p>
-    <w:p/>
-    <w:p>
-      <w:r>
-        <w:t>## Tuần 6</w:t>
-      </w:r>
-    </w:p>
-    <w:p>
-      <w:r>
-        <w:t>- Tiếp tục bổ sung chức năng cho các module còn lại.</w:t>
-      </w:r>
-    </w:p>
-    <w:p>
-      <w:r>
-        <w:t>- Tối ưu hóa giao diện, đảm bảo tính thân thiện với người dùng.</w:t>
-      </w:r>
-    </w:p>
-    <w:p>
-      <w:r>
-        <w:t>- Sửa lỗi và cải thiện hiệu suất hệ thống.</w:t>
-      </w:r>
-    </w:p>
-    <w:p/>
-    <w:p>
-      <w:r>
-        <w:t>## Tuần 7</w:t>
-      </w:r>
-    </w:p>
-    <w:p>
-      <w:r>
-        <w:t>- Hoàn thiện các chức năng nâng cao theo yêu cầu đề tài.</w:t>
-      </w:r>
-    </w:p>
-    <w:p>
-      <w:r>
-        <w:t>- Thực hiện kiểm thử toàn bộ hệ thống.</w:t>
-      </w:r>
-    </w:p>
-    <w:p>
-      <w:r>
-        <w:t>- Ghi nhận và sửa các lỗi phát hiện trong quá trình kiểm thử.</w:t>
-      </w:r>
-    </w:p>
-    <w:p/>
-    <w:p>
-      <w:r>
-        <w:t>## Tuần 8</w:t>
-      </w:r>
-    </w:p>
-    <w:p>
-      <w:r>
-        <w:t>- Viết tài liệu hướng dẫn sử dụng, tài liệu kỹ thuật hệ thống.</w:t>
-      </w:r>
-    </w:p>
-    <w:p>
-      <w:r>
-        <w:t>- Chuẩn bị báo cáo tiến độ, hoàn thiện các phần còn thiếu.</w:t>
-      </w:r>
-    </w:p>
-    <w:p>
-      <w:r>
-        <w:t>- Chuẩn hóa source code, cập nhật đầy đủ lên GitHub.</w:t>
-      </w:r>
-    </w:p>
-    <w:p/>
-    <w:p>
-      <w:r>
-        <w:t>## Tuần 9</w:t>
-      </w:r>
-    </w:p>
-    <w:p>
-      <w:r>
-        <w:t>- Tổng hợp các ý kiến đóng góp, chỉnh sửa hệ thống theo phản hồi.</w:t>
-      </w:r>
-    </w:p>
-    <w:p>
-      <w:r>
-        <w:t>- Kiểm thử lại toàn bộ hệ thống, rà soát lỗi lần cuối.</w:t>
-      </w:r>
-    </w:p>
-    <w:p>
-      <w:r>
-        <w:t>- Bắt đầu chuẩn bị slide thuyết trình và demo.</w:t>
-      </w:r>
-    </w:p>
-    <w:p/>
-    <w:p>
-      <w:r>
-        <w:t>## Tuần 10</w:t>
-      </w:r>
-    </w:p>
-    <w:p>
-      <w:r>
-        <w:t>- Hoàn thiện báo cáo cuối kỳ và slide trình bày.</w:t>
-      </w:r>
-    </w:p>
-    <w:p>
-      <w:r>
-        <w:t>- Tổng duyệt thuyết trình, luyện tập demo sản phẩm.</w:t>
-      </w:r>
-    </w:p>
-    <w:p>
-      <w:r>
-        <w:t>- Đóng dự án, bàn giao sản phẩm và tài liệu cho giảng viên.</w:t>
-      </w:r>
-    </w:p>
-    <w:p/>
-    <w:p>
-      <w:r>
-        <w:t>---</w:t>
-      </w:r>
-    </w:p>
-    <w:p/>
-    <w:p/>
     <w:sectPr>
       <w:pgSz w:w="12240" w:h="15840"/>
       <w:pgMar w:top="1440" w:right="1440" w:bottom="1440" w:left="1440" w:header="720" w:footer="720" w:gutter="0"/>

</xml_diff>